<commit_message>
add the abs, intro, mobilenet
</commit_message>
<xml_diff>
--- a/MobileNets_intro.docx
+++ b/MobileNets_intro.docx
@@ -25,14 +25,24 @@
           <w:color w:val="0E0E0E"/>
         </w:rPr>
       </w:pPr>
+      <w:proofErr w:type="spellStart"/>
       <w:r>
         <w:rPr>
           <w:rFonts w:ascii="Helvetica" w:hAnsi="Helvetica" w:cs="Helvetica"/>
           <w:color w:val="0E0E0E"/>
         </w:rPr>
-        <w:t>MobileNets are a family of mobile-first computer vision models for </w:t>
+        <w:t>MobileNets</w:t>
+      </w:r>
+      <w:proofErr w:type="spellEnd"/>
+      <w:r>
+        <w:rPr>
+          <w:rFonts w:ascii="Helvetica" w:hAnsi="Helvetica" w:cs="Helvetica"/>
+          <w:color w:val="0E0E0E"/>
+        </w:rPr>
+        <w:t xml:space="preserve"> are a family of mobile-first computer vision models for </w:t>
       </w:r>
       <w:hyperlink r:id="rId5" w:history="1">
+        <w:proofErr w:type="spellStart"/>
         <w:r>
           <w:rPr>
             <w:rFonts w:ascii="Helvetica" w:hAnsi="Helvetica" w:cs="Helvetica"/>
@@ -40,6 +50,7 @@
           </w:rPr>
           <w:t>TensorFlow</w:t>
         </w:r>
+        <w:proofErr w:type="spellEnd"/>
       </w:hyperlink>
       <w:r>
         <w:rPr>
@@ -75,12 +86,37 @@
           <w:color w:val="0E0E0E"/>
         </w:rPr>
       </w:pPr>
+      <w:proofErr w:type="spellStart"/>
       <w:r>
         <w:rPr>
           <w:rFonts w:ascii="Helvetica" w:hAnsi="Helvetica" w:cs="Helvetica"/>
           <w:color w:val="0E0E0E"/>
         </w:rPr>
-        <w:t>MobileNets are small, low-latency, low-power models parameterized to meet the resource constraints of a variety of use cases. They can be built upon for classification, detection, embeddings, and segmentation, similar to how other popular large scale models, such as </w:t>
+        <w:t>MobileNets</w:t>
+      </w:r>
+      <w:proofErr w:type="spellEnd"/>
+      <w:r>
+        <w:rPr>
+          <w:rFonts w:ascii="Helvetica" w:hAnsi="Helvetica" w:cs="Helvetica"/>
+          <w:color w:val="0E0E0E"/>
+        </w:rPr>
+        <w:t xml:space="preserve"> are small, low-latency, low-power models parameterized to meet the resource constraints of a variety of use cases. They can be built upon for classification, detection, </w:t>
+      </w:r>
+      <w:proofErr w:type="spellStart"/>
+      <w:r>
+        <w:rPr>
+          <w:rFonts w:ascii="Helvetica" w:hAnsi="Helvetica" w:cs="Helvetica"/>
+          <w:color w:val="0E0E0E"/>
+        </w:rPr>
+        <w:t>embeddings</w:t>
+      </w:r>
+      <w:proofErr w:type="spellEnd"/>
+      <w:r>
+        <w:rPr>
+          <w:rFonts w:ascii="Helvetica" w:hAnsi="Helvetica" w:cs="Helvetica"/>
+          <w:color w:val="0E0E0E"/>
+        </w:rPr>
+        <w:t>, and segmentation, similar to how other popular large scale models, such as </w:t>
       </w:r>
       <w:hyperlink r:id="rId6" w:history="1">
         <w:r>
@@ -118,12 +154,21 @@
       <w:r>
         <w:t>This architecture uses </w:t>
       </w:r>
+      <w:proofErr w:type="spellStart"/>
       <w:r>
         <w:rPr>
           <w:b/>
           <w:bCs/>
         </w:rPr>
-        <w:t>depthwise separable convolutions</w:t>
+        <w:t>depthwise</w:t>
+      </w:r>
+      <w:proofErr w:type="spellEnd"/>
+      <w:r>
+        <w:rPr>
+          <w:b/>
+          <w:bCs/>
+        </w:rPr>
+        <w:t xml:space="preserve"> separable convolutions</w:t>
       </w:r>
       <w:r>
         <w:t> which significantly </w:t>
@@ -160,22 +205,40 @@
       <w:r>
         <w:t>The normal convolution is replaced by </w:t>
       </w:r>
+      <w:proofErr w:type="spellStart"/>
       <w:r>
         <w:rPr>
           <w:b/>
           <w:bCs/>
         </w:rPr>
-        <w:t>depthwise convolution followed by pointwise convolution</w:t>
-      </w:r>
-      <w:r>
-        <w:t> which is called as </w:t>
-      </w:r>
+        <w:t>depthwise</w:t>
+      </w:r>
+      <w:proofErr w:type="spellEnd"/>
       <w:r>
         <w:rPr>
           <w:b/>
           <w:bCs/>
         </w:rPr>
-        <w:t>depthwise separable convolution</w:t>
+        <w:t xml:space="preserve"> convolution followed by pointwise convolution</w:t>
+      </w:r>
+      <w:r>
+        <w:t> which is called as </w:t>
+      </w:r>
+      <w:proofErr w:type="spellStart"/>
+      <w:r>
+        <w:rPr>
+          <w:b/>
+          <w:bCs/>
+        </w:rPr>
+        <w:t>depthwise</w:t>
+      </w:r>
+      <w:proofErr w:type="spellEnd"/>
+      <w:r>
+        <w:rPr>
+          <w:b/>
+          <w:bCs/>
+        </w:rPr>
+        <w:t xml:space="preserve"> separable convolution</w:t>
       </w:r>
       <w:r>
         <w:t>.</w:t>
@@ -202,12 +265,21 @@
       <w:r>
         <w:t> which is </w:t>
       </w:r>
+      <w:proofErr w:type="spellStart"/>
       <w:r>
         <w:rPr>
           <w:b/>
           <w:bCs/>
         </w:rPr>
-        <w:t>favorable in mobile and embedded vision applications</w:t>
+        <w:t>favorable</w:t>
+      </w:r>
+      <w:proofErr w:type="spellEnd"/>
+      <w:r>
+        <w:rPr>
+          <w:b/>
+          <w:bCs/>
+        </w:rPr>
+        <w:t xml:space="preserve"> in mobile and embedded vision applications</w:t>
       </w:r>
       <w:r>
         <w:t> with less compute power.</w:t>
@@ -229,67 +301,102 @@
           <w:b/>
           <w:bCs/>
         </w:rPr>
-        <w:t>using depthwise separable convolutions</w:t>
-      </w:r>
-      <w:r>
-        <w:t>, there is some </w:t>
-      </w:r>
+        <w:t xml:space="preserve">using </w:t>
+      </w:r>
+      <w:proofErr w:type="spellStart"/>
       <w:r>
         <w:rPr>
           <w:b/>
           <w:bCs/>
         </w:rPr>
-        <w:t>sacrifice of accuracy</w:t>
-      </w:r>
-      <w:r>
-        <w:t> for </w:t>
-      </w:r>
+        <w:t>depthwise</w:t>
+      </w:r>
+      <w:proofErr w:type="spellEnd"/>
       <w:r>
         <w:rPr>
           <w:b/>
           <w:bCs/>
         </w:rPr>
-        <w:t>low complexity deep neural network</w:t>
-      </w:r>
-      <w:r>
-        <w:t>. For better understanding and for the metrics, one can read the paper mentioned below.</w:t>
-      </w:r>
-    </w:p>
-    <w:p>
-      <w:pPr>
-        <w:pStyle w:val="Heading1"/>
-      </w:pPr>
-      <w:r>
-        <w:t>How it works in details:</w:t>
-      </w:r>
-    </w:p>
-    <w:p>
-      <w:pPr>
-        <w:pStyle w:val="Heading2"/>
-        <w:rPr>
-          <w:color w:val="auto"/>
-        </w:rPr>
-      </w:pPr>
-      <w:r>
-        <w:t>MobileNet</w:t>
-      </w:r>
-      <w:r>
-        <w:t xml:space="preserve"> version 1</w:t>
-      </w:r>
-    </w:p>
-    <w:p>
-      <w:pPr>
-        <w:jc w:val="both"/>
-      </w:pPr>
-      <w:r>
-        <w:t xml:space="preserve">The big idea behind MobileNet V1 is that convolutional layers, which are essential to computer vision tasks but are quite expensive to compute, can be replaced by so-called </w:t>
+        <w:t xml:space="preserve"> separable convolutions</w:t>
+      </w:r>
+      <w:r>
+        <w:t>, there is some </w:t>
       </w:r>
       <w:r>
         <w:rPr>
           <w:b/>
           <w:bCs/>
         </w:rPr>
-        <w:t>depthwise separable</w:t>
+        <w:t>sacrifice of accuracy</w:t>
+      </w:r>
+      <w:r>
+        <w:t> for </w:t>
+      </w:r>
+      <w:r>
+        <w:rPr>
+          <w:b/>
+          <w:bCs/>
+        </w:rPr>
+        <w:t>low complexity deep neural network</w:t>
+      </w:r>
+      <w:r>
+        <w:t>. For better understanding and for the metrics, one can read the paper mentioned below.</w:t>
+      </w:r>
+    </w:p>
+    <w:p>
+      <w:pPr>
+        <w:pStyle w:val="Heading1"/>
+      </w:pPr>
+      <w:r>
+        <w:t>How it works in details:</w:t>
+      </w:r>
+    </w:p>
+    <w:p>
+      <w:pPr>
+        <w:pStyle w:val="Heading2"/>
+        <w:rPr>
+          <w:color w:val="auto"/>
+        </w:rPr>
+      </w:pPr>
+      <w:proofErr w:type="spellStart"/>
+      <w:r>
+        <w:t>MobileNet</w:t>
+      </w:r>
+      <w:proofErr w:type="spellEnd"/>
+      <w:r>
+        <w:t xml:space="preserve"> version 1</w:t>
+      </w:r>
+    </w:p>
+    <w:p>
+      <w:pPr>
+        <w:jc w:val="both"/>
+      </w:pPr>
+      <w:r>
+        <w:t xml:space="preserve">The big idea behind </w:t>
+      </w:r>
+      <w:proofErr w:type="spellStart"/>
+      <w:r>
+        <w:t>MobileNet</w:t>
+      </w:r>
+      <w:proofErr w:type="spellEnd"/>
+      <w:r>
+        <w:t xml:space="preserve"> V1 is that convolutional layers, which are essential to computer vision tasks but are quite expensive to compute, can be replaced by so-called </w:t>
+      </w:r>
+      <w:proofErr w:type="spellStart"/>
+      <w:r>
+        <w:rPr>
+          <w:b/>
+          <w:bCs/>
+        </w:rPr>
+        <w:t>depthwise</w:t>
+      </w:r>
+      <w:proofErr w:type="spellEnd"/>
+      <w:r>
+        <w:rPr>
+          <w:b/>
+          <w:bCs/>
+        </w:rPr>
+        <w:t xml:space="preserve"> separable</w:t>
       </w:r>
       <w:r>
         <w:t xml:space="preserve"> convolutions.</w:t>
@@ -303,12 +410,21 @@
         <w:t xml:space="preserve">The job of the convolution layer is split into two subtasks: first there is a </w:t>
       </w:r>
       <w:hyperlink r:id="rId7" w:history="1">
+        <w:proofErr w:type="spellStart"/>
         <w:r>
           <w:rPr>
             <w:color w:val="6E6E6E"/>
             <w:u w:val="single" w:color="6E6E6E"/>
           </w:rPr>
-          <w:t>depthwise convolution</w:t>
+          <w:t>depthwise</w:t>
+        </w:r>
+        <w:proofErr w:type="spellEnd"/>
+        <w:r>
+          <w:rPr>
+            <w:color w:val="6E6E6E"/>
+            <w:u w:val="single" w:color="6E6E6E"/>
+          </w:rPr>
+          <w:t xml:space="preserve"> convolution</w:t>
         </w:r>
       </w:hyperlink>
       <w:r>
@@ -509,10 +625,42 @@
         <w:jc w:val="both"/>
       </w:pPr>
       <w:r>
-        <w:t>Together, the depthwise and pointwise convolutions form a “depthwise separable” convolution block. It does approximately the same thing as traditional convolution but is much faster.</w:t>
-      </w:r>
-      <w:r>
-        <w:t xml:space="preserve"> Unlike a regular convolution it does not combine the input channels but it performs convolution on each channel separately. For an image with 3 channels, a depthwise convolution creates an output image that also has 3 channels. Each channel gets its own set of weights. The purpose of the depthwise convolution is to </w:t>
+        <w:t xml:space="preserve">Together, the </w:t>
+      </w:r>
+      <w:proofErr w:type="spellStart"/>
+      <w:r>
+        <w:t>depthwise</w:t>
+      </w:r>
+      <w:proofErr w:type="spellEnd"/>
+      <w:r>
+        <w:t xml:space="preserve"> and pointwise convolutions form a “</w:t>
+      </w:r>
+      <w:proofErr w:type="spellStart"/>
+      <w:r>
+        <w:t>depthwise</w:t>
+      </w:r>
+      <w:proofErr w:type="spellEnd"/>
+      <w:r>
+        <w:t xml:space="preserve"> separable” convolution block. It does approximately the same thing as traditional convolution but is much faster.</w:t>
+      </w:r>
+      <w:r>
+        <w:t xml:space="preserve"> Unlike a regular convolution it does not combine the input channels but it performs convolution on each channel separately. For an image with 3 channels, a </w:t>
+      </w:r>
+      <w:proofErr w:type="spellStart"/>
+      <w:r>
+        <w:t>depthwise</w:t>
+      </w:r>
+      <w:proofErr w:type="spellEnd"/>
+      <w:r>
+        <w:t xml:space="preserve"> convolution creates an output image that also has 3 channels. Each channel gets its own set of weights. The purpose of the </w:t>
+      </w:r>
+      <w:proofErr w:type="spellStart"/>
+      <w:r>
+        <w:t>depthwise</w:t>
+      </w:r>
+      <w:proofErr w:type="spellEnd"/>
+      <w:r>
+        <w:t xml:space="preserve"> convolution is to </w:t>
       </w:r>
       <w:r>
         <w:rPr>
@@ -522,15 +670,31 @@
         <w:t>filter</w:t>
       </w:r>
       <w:r>
-        <w:t> the input channels. Think edge detection, color filtering, and so on.</w:t>
-      </w:r>
-    </w:p>
-    <w:p>
-      <w:pPr>
-        <w:jc w:val="both"/>
-      </w:pPr>
-      <w:r>
-        <w:t>The full architecture of MobileNet V1 consists of a regular 3×3 convolution as the very first layer, followed by 13 times the above building block.</w:t>
+        <w:t xml:space="preserve"> the input channels. Think edge detection, </w:t>
+      </w:r>
+      <w:proofErr w:type="spellStart"/>
+      <w:r>
+        <w:t>color</w:t>
+      </w:r>
+      <w:proofErr w:type="spellEnd"/>
+      <w:r>
+        <w:t xml:space="preserve"> filtering, and so on.</w:t>
+      </w:r>
+    </w:p>
+    <w:p>
+      <w:pPr>
+        <w:jc w:val="both"/>
+      </w:pPr>
+      <w:r>
+        <w:t xml:space="preserve">The full architecture of </w:t>
+      </w:r>
+      <w:proofErr w:type="spellStart"/>
+      <w:r>
+        <w:t>MobileNet</w:t>
+      </w:r>
+      <w:proofErr w:type="spellEnd"/>
+      <w:r>
+        <w:t xml:space="preserve"> V1 consists of a regular 3×3 convolution as the very first layer, followed by 13 times the above building block.</w:t>
       </w:r>
     </w:p>
     <w:p>
@@ -569,7 +733,15 @@
         </w:rPr>
       </w:pPr>
       <w:r>
-        <w:t xml:space="preserve">The activation function used by MobileNet is </w:t>
+        <w:t xml:space="preserve">The activation function used by </w:t>
+      </w:r>
+      <w:proofErr w:type="spellStart"/>
+      <w:r>
+        <w:t>MobileNet</w:t>
+      </w:r>
+      <w:proofErr w:type="spellEnd"/>
+      <w:r>
+        <w:t xml:space="preserve"> is </w:t>
       </w:r>
       <w:r>
         <w:rPr>
@@ -587,7 +759,23 @@
         <w:jc w:val="both"/>
       </w:pPr>
       <w:r>
-        <w:t xml:space="preserve">The authors of the MobileNet paper found that ReLU6 is more robust than regular ReLU when using low-precision computation. </w:t>
+        <w:t xml:space="preserve">The authors of the </w:t>
+      </w:r>
+      <w:proofErr w:type="spellStart"/>
+      <w:r>
+        <w:t>MobileNet</w:t>
+      </w:r>
+      <w:proofErr w:type="spellEnd"/>
+      <w:r>
+        <w:t xml:space="preserve"> paper found that ReLU6 is more robust than regular </w:t>
+      </w:r>
+      <w:proofErr w:type="spellStart"/>
+      <w:r>
+        <w:t>ReLU</w:t>
+      </w:r>
+      <w:proofErr w:type="spellEnd"/>
+      <w:r>
+        <w:t xml:space="preserve"> when using low-precision computation. </w:t>
       </w:r>
     </w:p>
     <w:p>
@@ -671,7 +859,23 @@
         <w:jc w:val="both"/>
       </w:pPr>
       <w:r>
-        <w:t>In a classifier based on MobileNet, there is typically a global average pooling layer at the very end, followed by a fully-connected classification layer or an equivalent 1×1 convolution, and a softmax.</w:t>
+        <w:t xml:space="preserve">In a classifier based on </w:t>
+      </w:r>
+      <w:proofErr w:type="spellStart"/>
+      <w:r>
+        <w:t>MobileNet</w:t>
+      </w:r>
+      <w:proofErr w:type="spellEnd"/>
+      <w:r>
+        <w:t xml:space="preserve">, there is typically a global average pooling layer at the very end, followed by a fully-connected classification layer or an equivalent 1×1 convolution, and a </w:t>
+      </w:r>
+      <w:proofErr w:type="spellStart"/>
+      <w:r>
+        <w:t>softmax</w:t>
+      </w:r>
+      <w:proofErr w:type="spellEnd"/>
+      <w:r>
+        <w:t>.</w:t>
       </w:r>
     </w:p>
     <w:p>
@@ -703,16 +907,34 @@
         <w:jc w:val="both"/>
       </w:pPr>
       <w:r>
-        <w:t>Thanks to the innovation of depthwise separable convolutions, MobileNet has to do about 9 times less work than comparable neural nets with the same accuracy.</w:t>
+        <w:t xml:space="preserve">Thanks to the innovation of </w:t>
+      </w:r>
+      <w:proofErr w:type="spellStart"/>
+      <w:r>
+        <w:t>depthwise</w:t>
+      </w:r>
+      <w:proofErr w:type="spellEnd"/>
+      <w:r>
+        <w:t xml:space="preserve"> separable convolutions, </w:t>
+      </w:r>
+      <w:proofErr w:type="spellStart"/>
+      <w:r>
+        <w:t>MobileNet</w:t>
+      </w:r>
+      <w:proofErr w:type="spellEnd"/>
+      <w:r>
+        <w:t xml:space="preserve"> has to do about 9 times less work than comparable neural nets with the same accuracy.</w:t>
       </w:r>
     </w:p>
     <w:p>
       <w:pPr>
         <w:pStyle w:val="Heading2"/>
       </w:pPr>
+      <w:proofErr w:type="spellStart"/>
       <w:r>
         <w:t>MobileNet</w:t>
       </w:r>
+      <w:proofErr w:type="spellEnd"/>
       <w:r>
         <w:t xml:space="preserve"> version 2</w:t>
       </w:r>
@@ -722,16 +944,42 @@
         <w:jc w:val="both"/>
       </w:pPr>
       <w:hyperlink r:id="rId11" w:history="1">
+        <w:proofErr w:type="spellStart"/>
         <w:r>
           <w:rPr>
             <w:color w:val="6E6E6E"/>
             <w:u w:val="single" w:color="6E6E6E"/>
           </w:rPr>
-          <w:t>MobileNet V2</w:t>
+          <w:t>MobileNet</w:t>
+        </w:r>
+        <w:proofErr w:type="spellEnd"/>
+        <w:r>
+          <w:rPr>
+            <w:color w:val="6E6E6E"/>
+            <w:u w:val="single" w:color="6E6E6E"/>
+          </w:rPr>
+          <w:t xml:space="preserve"> </w:t>
+        </w:r>
+        <w:bookmarkStart w:id="0" w:name="_GoBack"/>
+        <w:bookmarkEnd w:id="0"/>
+        <w:r>
+          <w:rPr>
+            <w:color w:val="6E6E6E"/>
+            <w:u w:val="single" w:color="6E6E6E"/>
+          </w:rPr>
+          <w:t>V2</w:t>
         </w:r>
       </w:hyperlink>
       <w:r>
-        <w:t xml:space="preserve"> still uses depthwise separable convolutions</w:t>
+        <w:t xml:space="preserve"> still uses </w:t>
+      </w:r>
+      <w:proofErr w:type="spellStart"/>
+      <w:r>
+        <w:t>depthwise</w:t>
+      </w:r>
+      <w:proofErr w:type="spellEnd"/>
+      <w:r>
+        <w:t xml:space="preserve"> separable convolutions</w:t>
       </w:r>
       <w:r>
         <w:t>,</w:t>
@@ -740,15 +988,31 @@
         <w:t xml:space="preserve"> its main bui</w:t>
       </w:r>
       <w:r>
-        <w:t>lding block(see v1 structure)</w:t>
-      </w:r>
-    </w:p>
-    <w:p>
-      <w:pPr>
-        <w:jc w:val="both"/>
-      </w:pPr>
-      <w:r>
-        <w:t>This time there are three convolutional layers in the block. The last two are the ones we already know: a depthwise convolution that filters the inputs, followed by a 1×1 pointwise convolution layer. However, this 1×1 layer now has a different job.</w:t>
+        <w:t xml:space="preserve">lding </w:t>
+      </w:r>
+      <w:proofErr w:type="gramStart"/>
+      <w:r>
+        <w:t>block(</w:t>
+      </w:r>
+      <w:proofErr w:type="gramEnd"/>
+      <w:r>
+        <w:t>see v1 structure)</w:t>
+      </w:r>
+    </w:p>
+    <w:p>
+      <w:pPr>
+        <w:jc w:val="both"/>
+      </w:pPr>
+      <w:r>
+        <w:t xml:space="preserve">This time there are three convolutional layers in the block. The last two are the ones we already know: a </w:t>
+      </w:r>
+      <w:proofErr w:type="spellStart"/>
+      <w:r>
+        <w:t>depthwise</w:t>
+      </w:r>
+      <w:proofErr w:type="spellEnd"/>
+      <w:r>
+        <w:t xml:space="preserve"> convolution that filters the inputs, followed by a 1×1 pointwise convolution layer. However, this 1×1 layer now has a different job.</w:t>
       </w:r>
     </w:p>
     <w:p>
@@ -774,7 +1038,15 @@
         <w:jc w:val="both"/>
       </w:pPr>
       <w:r>
-        <w:t xml:space="preserve">For example, the depthwise layer may work on a tensor with 144 channels, which the projection layer will then shrink down to only 24 channels. This kind of layer is also called a </w:t>
+        <w:t xml:space="preserve">For example, the </w:t>
+      </w:r>
+      <w:proofErr w:type="spellStart"/>
+      <w:r>
+        <w:t>depthwise</w:t>
+      </w:r>
+      <w:proofErr w:type="spellEnd"/>
+      <w:r>
+        <w:t xml:space="preserve"> layer may work on a tensor with 144 channels, which the projection layer will then shrink down to only 24 channels. This kind of layer is also called a </w:t>
       </w:r>
       <w:r>
         <w:rPr>
@@ -792,7 +1064,15 @@
         <w:jc w:val="both"/>
       </w:pPr>
       <w:r>
-        <w:t xml:space="preserve">The first layer is the new kid in the block. This is also a 1×1 convolution. Its purpose is to expand the number of channels in the data before it goes into the depthwise convolution. Hence, this </w:t>
+        <w:t xml:space="preserve">The first layer is the new kid in the block. This is also a 1×1 convolution. Its purpose is to expand the number of channels in the data before it goes into the </w:t>
+      </w:r>
+      <w:proofErr w:type="spellStart"/>
+      <w:r>
+        <w:t>depthwise</w:t>
+      </w:r>
+      <w:proofErr w:type="spellEnd"/>
+      <w:r>
+        <w:t xml:space="preserve"> convolution. Hence, this </w:t>
       </w:r>
       <w:r>
         <w:rPr>
@@ -961,16 +1241,29 @@
       <w:pPr>
         <w:jc w:val="both"/>
       </w:pPr>
-      <w:r>
-        <w:t>So the input and the output of the block are low-dimensional tensors, while the filtering step that happens inside block is done on a high-dimensional tensor.</w:t>
-      </w:r>
-    </w:p>
-    <w:p>
-      <w:pPr>
-        <w:jc w:val="both"/>
-      </w:pPr>
-      <w:r>
-        <w:t xml:space="preserve">The second new thing in MobileNet V2’s building block is the </w:t>
+      <w:proofErr w:type="gramStart"/>
+      <w:r>
+        <w:t>So</w:t>
+      </w:r>
+      <w:proofErr w:type="gramEnd"/>
+      <w:r>
+        <w:t xml:space="preserve"> the input and the output of the block are low-dimensional tensors, while the filtering step that happens inside block is done on a high-dimensional tensor.</w:t>
+      </w:r>
+    </w:p>
+    <w:p>
+      <w:pPr>
+        <w:jc w:val="both"/>
+      </w:pPr>
+      <w:r>
+        <w:t xml:space="preserve">The second new thing in </w:t>
+      </w:r>
+      <w:proofErr w:type="spellStart"/>
+      <w:r>
+        <w:t>MobileNet</w:t>
+      </w:r>
+      <w:proofErr w:type="spellEnd"/>
+      <w:r>
+        <w:t xml:space="preserve"> V2’s building block is the </w:t>
       </w:r>
       <w:r>
         <w:rPr>
@@ -980,7 +1273,15 @@
         <w:t>residual connection</w:t>
       </w:r>
       <w:r>
-        <w:t>. This works just like in ResNet and exists to help with the flow of gradients through the network. (The residual connection is only used when the number of channels going into the block is the same as the number of channels coming out of it, which is not always the case as every few blocks the output channels are increased.)</w:t>
+        <w:t xml:space="preserve">. This works just like in </w:t>
+      </w:r>
+      <w:proofErr w:type="spellStart"/>
+      <w:r>
+        <w:t>ResNet</w:t>
+      </w:r>
+      <w:proofErr w:type="spellEnd"/>
+      <w:r>
+        <w:t xml:space="preserve"> and exists to help with the flow of gradients through the network. (The residual connection is only used when the number of channels going into the block is the same as the number of channels coming out of it, which is not always the case as every few blocks the output channels are increased.)</w:t>
       </w:r>
     </w:p>
     <w:p>
@@ -999,7 +1300,15 @@
         <w:jc w:val="both"/>
       </w:pPr>
       <w:r>
-        <w:t>The full MobileNet V2 architecture, then, consists of 17 of these building blocks in a row. This is followed by a regular 1×1 convolution, a global average pooling layer, and a classification layer. (Small detail: the very first block is slightly different, it uses a regular 3×3 convolution with 32 channels instead of the expansion layer.)</w:t>
+        <w:t xml:space="preserve">The full </w:t>
+      </w:r>
+      <w:proofErr w:type="spellStart"/>
+      <w:r>
+        <w:t>MobileNet</w:t>
+      </w:r>
+      <w:proofErr w:type="spellEnd"/>
+      <w:r>
+        <w:t xml:space="preserve"> V2 architecture, then, consists of 17 of these building blocks in a row. This is followed by a regular 1×1 convolution, a global average pooling layer, and a classification layer. (Small detail: the very first block is slightly different, it uses a regular 3×3 convolution with 32 channels instead of the expansion layer.)</w:t>
       </w:r>
     </w:p>
     <w:p>
@@ -1021,245 +1330,15 @@
         <w:jc w:val="both"/>
       </w:pPr>
       <w:r>
-        <w:t>Why did the authors of MobileNet V2 make these choices?</w:t>
-      </w:r>
-    </w:p>
-    <w:p>
-      <w:pPr>
-        <w:jc w:val="both"/>
-      </w:pPr>
-      <w:r>
-        <w:rPr>
-          <w:b/>
-        </w:rPr>
-        <w:t>The idea behind V1 was to replace expensive convolutions with cheaper ones, even if it meant using more layers. That was a great success.</w:t>
-      </w:r>
-      <w:r>
-        <w:t xml:space="preserve"> The main changes in the V2 architecture are the residual connections and the expand/projection layers.</w:t>
-      </w:r>
-    </w:p>
-    <w:p>
-      <w:pPr>
-        <w:jc w:val="both"/>
-      </w:pPr>
-      <w:r>
-        <w:t>If we look at the data as it flows through the network, notice how the number of channels stays fairly small between the blocks:</w:t>
-      </w:r>
-    </w:p>
-    <w:p>
-      <w:pPr>
-        <w:widowControl w:val="0"/>
-        <w:autoSpaceDE w:val="0"/>
-        <w:autoSpaceDN w:val="0"/>
-        <w:adjustRightInd w:val="0"/>
-        <w:jc w:val="both"/>
-        <w:rPr>
-          <w:rFonts w:ascii="Helvetica" w:hAnsi="Helvetica" w:cs="Helvetica"/>
-          <w:color w:val="343434"/>
-        </w:rPr>
-      </w:pPr>
-      <w:r>
-        <w:rPr>
-          <w:rFonts w:ascii="Helvetica" w:hAnsi="Helvetica" w:cs="Helvetica"/>
-          <w:noProof/>
-          <w:color w:val="6E6E6E"/>
-        </w:rPr>
-        <w:drawing>
-          <wp:inline distT="0" distB="0" distL="0" distR="0" wp14:anchorId="5597885C" wp14:editId="3157020C">
-            <wp:extent cx="5475540" cy="470438"/>
-            <wp:effectExtent l="0" t="0" r="0" b="12700"/>
-            <wp:docPr id="8" name="Picture 8"/>
-            <wp:cNvGraphicFramePr>
-              <a:graphicFrameLocks xmlns:a="http://schemas.openxmlformats.org/drawingml/2006/main" noChangeAspect="1"/>
-            </wp:cNvGraphicFramePr>
-            <a:graphic xmlns:a="http://schemas.openxmlformats.org/drawingml/2006/main">
-              <a:graphicData uri="http://schemas.openxmlformats.org/drawingml/2006/picture">
-                <pic:pic xmlns:pic="http://schemas.openxmlformats.org/drawingml/2006/picture">
-                  <pic:nvPicPr>
-                    <pic:cNvPr id="0" name="Picture 13"/>
-                    <pic:cNvPicPr>
-                      <a:picLocks noChangeAspect="1" noChangeArrowheads="1"/>
-                    </pic:cNvPicPr>
-                  </pic:nvPicPr>
-                  <pic:blipFill>
-                    <a:blip r:embed="rId13">
-                      <a:extLst>
-                        <a:ext uri="{28A0092B-C50C-407E-A947-70E740481C1C}">
-                          <a14:useLocalDpi xmlns:a14="http://schemas.microsoft.com/office/drawing/2010/main" val="0"/>
-                        </a:ext>
-                      </a:extLst>
-                    </a:blip>
-                    <a:srcRect/>
-                    <a:stretch>
-                      <a:fillRect/>
-                    </a:stretch>
-                  </pic:blipFill>
-                  <pic:spPr bwMode="auto">
-                    <a:xfrm>
-                      <a:off x="0" y="0"/>
-                      <a:ext cx="5882785" cy="505427"/>
-                    </a:xfrm>
-                    <a:prstGeom prst="rect">
-                      <a:avLst/>
-                    </a:prstGeom>
-                    <a:noFill/>
-                    <a:ln>
-                      <a:noFill/>
-                    </a:ln>
-                  </pic:spPr>
-                </pic:pic>
-              </a:graphicData>
-            </a:graphic>
-          </wp:inline>
-        </w:drawing>
-      </w:r>
-    </w:p>
-    <w:p>
-      <w:pPr>
-        <w:jc w:val="both"/>
-      </w:pPr>
-      <w:r>
-        <w:t>As is usual for this kind of model, the number of channels is increased over time (and the spatial dimensions cut in half). But overall, the tensors remain relatively small, thanks to the bottleneck layers that make up the connections between the blocks. Compared to this, V1 lets its tensors become much larger (up to 7×7×1024).</w:t>
-      </w:r>
-    </w:p>
-    <w:p>
-      <w:pPr>
-        <w:jc w:val="both"/>
-        <w:rPr>
-          <w:b/>
-        </w:rPr>
-      </w:pPr>
-      <w:r>
-        <w:rPr>
-          <w:b/>
-        </w:rPr>
-        <w:t>Using low-dimension tensors is the key to reducing the number of computations. After all, the smaller the tensor, the fewer multiplications the convolutional layers have to do.</w:t>
-      </w:r>
-    </w:p>
-    <w:p>
-      <w:pPr>
-        <w:jc w:val="both"/>
-      </w:pPr>
-      <w:r>
-        <w:t xml:space="preserve">However, </w:t>
-      </w:r>
-      <w:r>
-        <w:rPr>
-          <w:i/>
-          <w:iCs/>
-        </w:rPr>
-        <w:t>only</w:t>
-      </w:r>
-      <w:r>
-        <w:t xml:space="preserve"> using low-dimensional tensors doesn’t work very well. Applying a convolutional layer to filter a low-dimensional tensor won’t be able to extract a whole lot of information. So to filter the data we ideally want to work with large tensors. MobileNet V2’s block design gives us the best of both worlds.</w:t>
-      </w:r>
-    </w:p>
-    <w:p>
-      <w:pPr>
-        <w:jc w:val="both"/>
-      </w:pPr>
-      <w:r>
-        <w:t>Think of the low-dimensional data that flows between the blocks as being a compressed version of the real data. In order to run filters over this data, we need to uncompress it first. That’s what happens inside each block:</w:t>
-      </w:r>
-    </w:p>
-    <w:p>
-      <w:pPr>
-        <w:widowControl w:val="0"/>
-        <w:autoSpaceDE w:val="0"/>
-        <w:autoSpaceDN w:val="0"/>
-        <w:adjustRightInd w:val="0"/>
-        <w:jc w:val="both"/>
-        <w:rPr>
-          <w:rFonts w:ascii="Helvetica" w:hAnsi="Helvetica" w:cs="Helvetica"/>
-          <w:color w:val="343434"/>
-        </w:rPr>
-      </w:pPr>
-      <w:r>
-        <w:rPr>
-          <w:rFonts w:ascii="Helvetica" w:hAnsi="Helvetica" w:cs="Helvetica"/>
-          <w:noProof/>
-          <w:color w:val="6E6E6E"/>
-        </w:rPr>
-        <w:drawing>
-          <wp:inline distT="0" distB="0" distL="0" distR="0" wp14:anchorId="71F64AEB" wp14:editId="14A84ACB">
-            <wp:extent cx="4405593" cy="1031374"/>
-            <wp:effectExtent l="0" t="0" r="0" b="10160"/>
-            <wp:docPr id="7" name="Picture 7"/>
-            <wp:cNvGraphicFramePr>
-              <a:graphicFrameLocks xmlns:a="http://schemas.openxmlformats.org/drawingml/2006/main" noChangeAspect="1"/>
-            </wp:cNvGraphicFramePr>
-            <a:graphic xmlns:a="http://schemas.openxmlformats.org/drawingml/2006/main">
-              <a:graphicData uri="http://schemas.openxmlformats.org/drawingml/2006/picture">
-                <pic:pic xmlns:pic="http://schemas.openxmlformats.org/drawingml/2006/picture">
-                  <pic:nvPicPr>
-                    <pic:cNvPr id="0" name="Picture 14"/>
-                    <pic:cNvPicPr>
-                      <a:picLocks noChangeAspect="1" noChangeArrowheads="1"/>
-                    </pic:cNvPicPr>
-                  </pic:nvPicPr>
-                  <pic:blipFill>
-                    <a:blip r:embed="rId14">
-                      <a:extLst>
-                        <a:ext uri="{28A0092B-C50C-407E-A947-70E740481C1C}">
-                          <a14:useLocalDpi xmlns:a14="http://schemas.microsoft.com/office/drawing/2010/main" val="0"/>
-                        </a:ext>
-                      </a:extLst>
-                    </a:blip>
-                    <a:srcRect/>
-                    <a:stretch>
-                      <a:fillRect/>
-                    </a:stretch>
-                  </pic:blipFill>
-                  <pic:spPr bwMode="auto">
-                    <a:xfrm>
-                      <a:off x="0" y="0"/>
-                      <a:ext cx="4479328" cy="1048636"/>
-                    </a:xfrm>
-                    <a:prstGeom prst="rect">
-                      <a:avLst/>
-                    </a:prstGeom>
-                    <a:noFill/>
-                    <a:ln>
-                      <a:noFill/>
-                    </a:ln>
-                  </pic:spPr>
-                </pic:pic>
-              </a:graphicData>
-            </a:graphic>
-          </wp:inline>
-        </w:drawing>
-      </w:r>
-    </w:p>
-    <w:p>
-      <w:pPr>
-        <w:jc w:val="both"/>
-      </w:pPr>
-      <w:r>
-        <w:t>The expansion layer acts as a</w:t>
-      </w:r>
-      <w:r>
-        <w:t xml:space="preserve"> decompressor (like </w:t>
-      </w:r>
-      <w:r>
-        <w:rPr>
-          <w:rFonts w:cs="Menlo"/>
-          <w:color w:val="1A1A1A"/>
-        </w:rPr>
-        <w:t>unzip</w:t>
-      </w:r>
-      <w:r>
-        <w:t>) that first restores the data to its full form, then the depthwise layer performs whatever filtering is important at this stage of the network, and finally the projection layer compresses the data to make it small again.</w:t>
-      </w:r>
-    </w:p>
-    <w:p>
-      <w:pPr>
-        <w:jc w:val="both"/>
-      </w:pPr>
-      <w:r>
-        <w:t>The trick that makes this all work, of course, is that the expansions and projections are done using convolutional layers with learnable parameters, and so the model is able to learn how to best (de)compress the data at each stage in the network</w:t>
-      </w:r>
-      <w:r>
-        <w:t>.</w:t>
+        <w:t xml:space="preserve">Why did the authors of </w:t>
+      </w:r>
+      <w:proofErr w:type="spellStart"/>
+      <w:r>
+        <w:t>MobileNet</w:t>
+      </w:r>
+      <w:proofErr w:type="spellEnd"/>
+      <w:r>
+        <w:t xml:space="preserve"> V2 make these choices?</w:t>
       </w:r>
     </w:p>
     <w:p>
@@ -1270,15 +1349,28 @@
         </w:rPr>
       </w:pPr>
       <w:r>
-        <w:t>Comparison of MobileNet Versions</w:t>
-      </w:r>
-    </w:p>
-    <w:p>
-      <w:pPr>
-        <w:jc w:val="both"/>
-      </w:pPr>
-      <w:r>
-        <w:t>MobileNet V2 is mostly an updated version of V1 that makes it even more efficient and powerful in terms of performance.</w:t>
+        <w:t xml:space="preserve">Comparison of </w:t>
+      </w:r>
+      <w:proofErr w:type="spellStart"/>
+      <w:r>
+        <w:t>MobileNet</w:t>
+      </w:r>
+      <w:proofErr w:type="spellEnd"/>
+      <w:r>
+        <w:t xml:space="preserve"> Versions</w:t>
+      </w:r>
+    </w:p>
+    <w:p>
+      <w:pPr>
+        <w:jc w:val="both"/>
+      </w:pPr>
+      <w:proofErr w:type="spellStart"/>
+      <w:r>
+        <w:t>MobileNet</w:t>
+      </w:r>
+      <w:proofErr w:type="spellEnd"/>
+      <w:r>
+        <w:t xml:space="preserve"> V2 is mostly an updated version of V1 that makes it even more efficient and powerful in terms of performance.</w:t>
       </w:r>
       <w:r>
         <w:rPr>
@@ -1326,7 +1418,7 @@
                     </pic:cNvPicPr>
                   </pic:nvPicPr>
                   <pic:blipFill>
-                    <a:blip r:embed="rId15">
+                    <a:blip r:embed="rId13">
                       <a:extLst>
                         <a:ext uri="{28A0092B-C50C-407E-A947-70E740481C1C}">
                           <a14:useLocalDpi xmlns:a14="http://schemas.microsoft.com/office/drawing/2010/main" val="0"/>
@@ -1375,10 +1467,15 @@
       <w:pPr>
         <w:jc w:val="both"/>
       </w:pPr>
-      <w:r>
-        <w:t>MACs are </w:t>
-      </w:r>
-      <w:hyperlink r:id="rId16" w:history="1">
+      <w:proofErr w:type="spellStart"/>
+      <w:r>
+        <w:t>MACs</w:t>
+      </w:r>
+      <w:proofErr w:type="spellEnd"/>
+      <w:r>
+        <w:t xml:space="preserve"> are </w:t>
+      </w:r>
+      <w:hyperlink r:id="rId14" w:history="1">
         <w:r>
           <w:rPr>
             <w:color w:val="0000E9"/>
@@ -1390,38 +1487,68 @@
         <w:t>, which measure how many calculations are needed to perform inferenc</w:t>
       </w:r>
       <w:r>
-        <w:t>e on a single 224×224 RGB image</w:t>
+        <w:t xml:space="preserve">e on a single 224×224 </w:t>
+      </w:r>
+      <w:proofErr w:type="spellStart"/>
+      <w:r>
+        <w:t>RGB</w:t>
+      </w:r>
+      <w:proofErr w:type="spellEnd"/>
+      <w:r>
+        <w:t xml:space="preserve"> image</w:t>
       </w:r>
       <w:r>
         <w:rPr>
           <w:color w:val="343434"/>
         </w:rPr>
-        <w:t>. (The larger the image, the more MACs are needed.)</w:t>
-      </w:r>
-    </w:p>
-    <w:p>
-      <w:pPr>
-        <w:jc w:val="both"/>
+        <w:t xml:space="preserve">. (The larger the image, the more </w:t>
+      </w:r>
+      <w:proofErr w:type="spellStart"/>
+      <w:r>
         <w:rPr>
           <w:color w:val="343434"/>
         </w:rPr>
-      </w:pPr>
+        <w:t>MACs</w:t>
+      </w:r>
+      <w:proofErr w:type="spellEnd"/>
       <w:r>
         <w:rPr>
           <w:color w:val="343434"/>
         </w:rPr>
-        <w:t>From the number of MACs alone, V2 should be almost twice as fast as V1. However, it’s not just ab</w:t>
-      </w:r>
-      <w:r>
+        <w:t xml:space="preserve"> are needed.)</w:t>
+      </w:r>
+    </w:p>
+    <w:p>
+      <w:pPr>
+        <w:jc w:val="both"/>
         <w:rPr>
           <w:color w:val="343434"/>
         </w:rPr>
-        <w:t>out the number of calculations</w:t>
+      </w:pPr>
+      <w:r>
+        <w:rPr>
+          <w:color w:val="343434"/>
+        </w:rPr>
+        <w:t xml:space="preserve">From the number of </w:t>
+      </w:r>
+      <w:proofErr w:type="spellStart"/>
+      <w:r>
+        <w:rPr>
+          <w:color w:val="343434"/>
+        </w:rPr>
+        <w:t>MACs</w:t>
+      </w:r>
+      <w:proofErr w:type="spellEnd"/>
+      <w:r>
+        <w:rPr>
+          <w:color w:val="343434"/>
+        </w:rPr>
+        <w:t xml:space="preserve"> alone, V2 should be almost twice as fast as V1. However, it’s not just about the number of calculations</w:t>
       </w:r>
       <w:r>
         <w:t>. On mobile devices, </w:t>
       </w:r>
-      <w:hyperlink r:id="rId17" w:history="1">
+      <w:hyperlink r:id="rId15" w:history="1">
         <w:r>
           <w:rPr>
             <w:color w:val="0000E9"/>
@@ -1439,8 +1566,13 @@
         <w:t xml:space="preserve"> </w:t>
       </w:r>
       <w:r>
-        <w:t>By seeing the result</w:t>
-      </w:r>
+        <w:t xml:space="preserve">By seeing the </w:t>
+      </w:r>
+      <w:proofErr w:type="gramStart"/>
+      <w:r>
+        <w:t>result</w:t>
+      </w:r>
+      <w:proofErr w:type="gramEnd"/>
       <w:r>
         <w:t xml:space="preserve"> we can assume that V2 is almost twice as fast as V1 model. </w:t>
       </w:r>
@@ -1481,7 +1613,7 @@
                     </pic:cNvPicPr>
                   </pic:nvPicPr>
                   <pic:blipFill>
-                    <a:blip r:embed="rId18">
+                    <a:blip r:embed="rId16">
                       <a:extLst>
                         <a:ext uri="{28A0092B-C50C-407E-A947-70E740481C1C}">
                           <a14:useLocalDpi xmlns:a14="http://schemas.microsoft.com/office/drawing/2010/main" val="0"/>
@@ -1540,16 +1672,9 @@
           <w:rFonts w:cs="Helvetica"/>
           <w:color w:val="343434"/>
         </w:rPr>
-        <w:t>t</w:t>
-      </w:r>
-      <w:r>
-        <w:rPr>
-          <w:rFonts w:cs="Helvetica"/>
-          <w:color w:val="343434"/>
-        </w:rPr>
-        <w:t xml:space="preserve">he reported top-1 and top-5 accuracy are on the </w:t>
-      </w:r>
-      <w:hyperlink r:id="rId19" w:history="1">
+        <w:t xml:space="preserve">the reported top-1 and top-5 accuracy are on the </w:t>
+      </w:r>
+      <w:hyperlink r:id="rId17" w:history="1">
         <w:r>
           <w:rPr>
             <w:rFonts w:cs="Helvetica"/>
@@ -1566,7 +1691,7 @@
         </w:rPr>
         <w:t xml:space="preserve">. (The </w:t>
       </w:r>
-      <w:hyperlink r:id="rId20" w:history="1">
+      <w:hyperlink r:id="rId18" w:history="1">
         <w:r>
           <w:rPr>
             <w:rFonts w:cs="Helvetica"/>
@@ -1581,90 +1706,76 @@
           <w:rFonts w:cs="Helvetica"/>
           <w:color w:val="343434"/>
         </w:rPr>
-        <w:t xml:space="preserve"> for these numbers claims they’re from the test set but looking at the code it appears to be the 50,000-image validation set.)</w:t>
-      </w:r>
+        <w:t xml:space="preserve"> for these numbers claims they’re from the test set but looking at the code it appears to be the 50,000-image validation set.) To get the above numbers, the central region of the image was cropped to an area containing 87.5% of the original image, and then that crop was resized to 224×224 pixels. Only a single crop was used per image.</w:t>
+      </w:r>
+    </w:p>
+    <w:p>
+      <w:pPr>
+        <w:jc w:val="both"/>
+        <w:rPr>
+          <w:rFonts w:cs="Helvetica"/>
+          <w:color w:val="0E0E0E"/>
+        </w:rPr>
+      </w:pPr>
       <w:r>
         <w:rPr>
           <w:rFonts w:cs="Helvetica"/>
           <w:color w:val="343434"/>
         </w:rPr>
-        <w:t xml:space="preserve"> </w:t>
-      </w:r>
-      <w:r>
-        <w:rPr>
-          <w:rFonts w:cs="Helvetica"/>
-          <w:color w:val="343434"/>
-        </w:rPr>
-        <w:t>To get the above numbers, the central region of the image was cropped to an area containing 87.5% of the original image, and then that crop was resized to 224×224 pixels. Only a single crop was used per image.</w:t>
-      </w:r>
-    </w:p>
-    <w:p>
-      <w:pPr>
-        <w:jc w:val="both"/>
+        <w:t xml:space="preserve">Conclusion: In all of these metrics, </w:t>
+      </w:r>
+      <w:r>
         <w:rPr>
           <w:rFonts w:cs="Helvetica"/>
           <w:color w:val="0E0E0E"/>
         </w:rPr>
-      </w:pPr>
-      <w:r>
-        <w:rPr>
-          <w:rFonts w:cs="Helvetica"/>
-          <w:color w:val="343434"/>
-        </w:rPr>
-        <w:t xml:space="preserve">Conclusion: In all of these metrics, </w:t>
-      </w:r>
+        <w:t xml:space="preserve">here </w:t>
+      </w:r>
+      <w:proofErr w:type="spellStart"/>
       <w:r>
         <w:rPr>
           <w:rFonts w:cs="Helvetica"/>
           <w:color w:val="0E0E0E"/>
         </w:rPr>
-        <w:t>h</w:t>
-      </w:r>
+        <w:t>MobileNet</w:t>
+      </w:r>
+      <w:proofErr w:type="spellEnd"/>
       <w:r>
         <w:rPr>
           <w:rFonts w:cs="Helvetica"/>
           <w:color w:val="0E0E0E"/>
         </w:rPr>
-        <w:t>ere MobileNet V2 is slightly, if not significantly, better than V1.</w:t>
-      </w:r>
-      <w:bookmarkStart w:id="0" w:name="_GoBack"/>
-      <w:bookmarkEnd w:id="0"/>
+        <w:t xml:space="preserve"> V2 is slightly, if not significantly, better than V1.</w:t>
+      </w:r>
     </w:p>
     <w:p>
       <w:pPr>
         <w:pStyle w:val="Heading1"/>
       </w:pPr>
+      <w:proofErr w:type="gramStart"/>
       <w:r>
         <w:t>Reference :</w:t>
       </w:r>
-    </w:p>
-    <w:p>
-      <w:r>
-        <w:t>MobileNets: Efficient Convolutional Neural Networks for Mobile Vision Applications</w:t>
-      </w:r>
-    </w:p>
-    <w:p>
-      <w:hyperlink r:id="rId21" w:history="1">
+      <w:proofErr w:type="gramEnd"/>
+    </w:p>
+    <w:p>
+      <w:proofErr w:type="spellStart"/>
+      <w:r>
+        <w:t>MobileNets</w:t>
+      </w:r>
+      <w:proofErr w:type="spellEnd"/>
+      <w:r>
+        <w:t>: Efficient Convolutional Neural Networks for Mobile Vision Applications</w:t>
+      </w:r>
+    </w:p>
+    <w:p>
+      <w:hyperlink r:id="rId19" w:history="1">
         <w:r>
           <w:rPr>
             <w:rStyle w:val="Hyperlink"/>
             <w:rFonts w:ascii="Helvetica" w:hAnsi="Helvetica"/>
           </w:rPr>
-          <w:t>https://arxiv.org/abs/1704</w:t>
-        </w:r>
-        <w:r>
-          <w:rPr>
-            <w:rStyle w:val="Hyperlink"/>
-            <w:rFonts w:ascii="Helvetica" w:hAnsi="Helvetica"/>
-          </w:rPr>
-          <w:t>.</w:t>
-        </w:r>
-        <w:r>
-          <w:rPr>
-            <w:rStyle w:val="Hyperlink"/>
-            <w:rFonts w:ascii="Helvetica" w:hAnsi="Helvetica"/>
-          </w:rPr>
-          <w:t>04861</w:t>
+          <w:t>https://arxiv.org/abs/1704.04861</w:t>
         </w:r>
       </w:hyperlink>
       <w:r>
@@ -1677,7 +1788,7 @@
       </w:r>
     </w:p>
     <w:p>
-      <w:hyperlink r:id="rId22" w:history="1">
+      <w:hyperlink r:id="rId20" w:history="1">
         <w:r>
           <w:rPr>
             <w:rStyle w:val="Hyperlink"/>
@@ -1691,12 +1802,17 @@
       </w:r>
     </w:p>
     <w:p>
-      <w:r>
-        <w:t>MobileNets: Efficient Convolutional Neural Networks for Mobile Vision Applications</w:t>
-      </w:r>
-    </w:p>
-    <w:p>
-      <w:hyperlink r:id="rId23" w:history="1">
+      <w:proofErr w:type="spellStart"/>
+      <w:r>
+        <w:t>MobileNets</w:t>
+      </w:r>
+      <w:proofErr w:type="spellEnd"/>
+      <w:r>
+        <w:t>: Efficient Convolutional Neural Networks for Mobile Vision Applications</w:t>
+      </w:r>
+    </w:p>
+    <w:p>
+      <w:hyperlink r:id="rId21" w:history="1">
         <w:r>
           <w:rPr>
             <w:rStyle w:val="Hyperlink"/>
@@ -1716,14 +1832,30 @@
           <w:color w:val="111111"/>
         </w:rPr>
       </w:pPr>
-      <w:hyperlink r:id="rId24" w:history="1">
+      <w:hyperlink r:id="rId22" w:history="1">
         <w:r>
           <w:rPr>
             <w:rFonts w:cs="Arial"/>
             <w:color w:val="551A8B"/>
             <w:bdr w:val="none" w:sz="0" w:space="0" w:color="auto" w:frame="1"/>
           </w:rPr>
-          <w:t>Bag of Tricks for Image Classification with Convolutional Neural Networks</w:t>
+          <w:t xml:space="preserve">Bag of Tricks </w:t>
+        </w:r>
+        <w:r>
+          <w:rPr>
+            <w:rFonts w:cs="Arial"/>
+            <w:color w:val="551A8B"/>
+            <w:bdr w:val="none" w:sz="0" w:space="0" w:color="auto" w:frame="1"/>
+          </w:rPr>
+          <w:t>f</w:t>
+        </w:r>
+        <w:r>
+          <w:rPr>
+            <w:rFonts w:cs="Arial"/>
+            <w:color w:val="551A8B"/>
+            <w:bdr w:val="none" w:sz="0" w:space="0" w:color="auto" w:frame="1"/>
+          </w:rPr>
+          <w:t>or Image Classification with Convolutional Neural Networks</w:t>
         </w:r>
       </w:hyperlink>
     </w:p>
@@ -2809,6 +2941,7 @@
   <w:style w:type="character" w:default="1" w:styleId="DefaultParagraphFont">
     <w:name w:val="Default Paragraph Font"/>
     <w:uiPriority w:val="1"/>
+    <w:semiHidden/>
     <w:unhideWhenUsed/>
   </w:style>
   <w:style w:type="table" w:default="1" w:styleId="TableNormal">

</xml_diff>